<commit_message>
add pdf and small fix in word
</commit_message>
<xml_diff>
--- a/Wet1/Wet 1 q3.docx
+++ b/Wet1/Wet 1 q3.docx
@@ -11,35 +11,1005 @@
     </w:p>
     <w:p>
       <w:pPr>
-        <w:rPr>
-          <w:lang w:val="en-US"/>
-        </w:rPr>
-      </w:pPr>
-      <w:r>
-        <w:rPr>
-          <w:lang w:val="en-US"/>
-        </w:rPr>
-        <w:t>HW 046203 Wet 1</w:t>
-      </w:r>
-    </w:p>
-    <w:p>
-      <w:pPr>
-        <w:rPr>
-          <w:lang w:val="en-US"/>
-        </w:rPr>
-      </w:pPr>
-    </w:p>
-    <w:p>
-      <w:pPr>
-        <w:rPr>
-          <w:lang w:val="en-US"/>
-        </w:rPr>
-      </w:pPr>
-      <w:r>
-        <w:rPr>
-          <w:lang w:val="en-US"/>
-        </w:rPr>
-        <w:t>Question 3</w:t>
+        <w:jc w:val="center"/>
+      </w:pPr>
+      <w:r>
+        <w:t>HW1 Wet in 046203 Planning and Reinforcement Learning</w:t>
+      </w:r>
+      <w:r>
+        <w:br/>
+        <w:t>Submitter 1: David Valensi 342439643</w:t>
+      </w:r>
+      <w:r>
+        <w:br/>
+        <w:t>Submitter 2: Yaniv Galron 206765646</w:t>
+      </w:r>
+    </w:p>
+    <w:p>
+      <w:pPr>
+        <w:rPr>
+          <w:u w:val="single"/>
+        </w:rPr>
+      </w:pPr>
+      <w:r>
+        <w:rPr>
+          <w:u w:val="single"/>
+          <w:lang w:val="en-US"/>
+        </w:rPr>
+        <w:t xml:space="preserve">Question 1: </w:t>
+      </w:r>
+      <w:r>
+        <w:rPr>
+          <w:u w:val="single"/>
+        </w:rPr>
+        <w:t>Solving 8-Puzzle with Dijkstra’s Algorithm</w:t>
+      </w:r>
+    </w:p>
+    <w:p>
+      <w:pPr>
+        <w:pStyle w:val="ListParagraph"/>
+        <w:numPr>
+          <w:ilvl w:val="0"/>
+          <w:numId w:val="4"/>
+        </w:numPr>
+        <w:spacing w:after="160" w:line="259" w:lineRule="auto"/>
+      </w:pPr>
+      <w:r>
+        <w:t xml:space="preserve">We have 9 numbers that can be placed in each of the 9 possible locations on the grid. Therefore, the number of possible states is </w:t>
+      </w:r>
+      <m:oMath>
+        <m:r>
+          <w:rPr>
+            <w:rFonts w:ascii="Cambria Math" w:hAnsi="Cambria Math"/>
+          </w:rPr>
+          <m:t>9!</m:t>
+        </m:r>
+      </m:oMath>
+      <w:r>
+        <w:t xml:space="preserve">. In fact, the number of reachable states is half of that number and equals </w:t>
+      </w:r>
+      <m:oMath>
+        <m:r>
+          <w:rPr>
+            <w:rFonts w:ascii="Cambria Math" w:hAnsi="Cambria Math"/>
+          </w:rPr>
+          <m:t>S=</m:t>
+        </m:r>
+        <m:f>
+          <m:fPr>
+            <m:ctrlPr>
+              <w:rPr>
+                <w:rFonts w:ascii="Cambria Math" w:hAnsi="Cambria Math"/>
+                <w:i/>
+              </w:rPr>
+            </m:ctrlPr>
+          </m:fPr>
+          <m:num>
+            <m:r>
+              <w:rPr>
+                <w:rFonts w:ascii="Cambria Math" w:hAnsi="Cambria Math"/>
+              </w:rPr>
+              <m:t>9!</m:t>
+            </m:r>
+          </m:num>
+          <m:den>
+            <m:r>
+              <w:rPr>
+                <w:rFonts w:ascii="Cambria Math" w:hAnsi="Cambria Math"/>
+              </w:rPr>
+              <m:t>2</m:t>
+            </m:r>
+          </m:den>
+        </m:f>
+        <m:r>
+          <w:rPr>
+            <w:rFonts w:ascii="Cambria Math" w:eastAsiaTheme="minorEastAsia" w:hAnsi="Cambria Math"/>
+          </w:rPr>
+          <m:t>=181440</m:t>
+        </m:r>
+      </m:oMath>
+      <w:r>
+        <w:rPr>
+          <w:rFonts w:eastAsiaTheme="minorEastAsia"/>
+        </w:rPr>
+        <w:t>. This number is too big to run minimization of all the states in each iteration. Instead, we will not save all the states but only the nodes we reach to and its neighbors (that are not already in the graph)</w:t>
+      </w:r>
+    </w:p>
+    <w:p>
+      <w:pPr>
+        <w:pStyle w:val="ListParagraph"/>
+        <w:numPr>
+          <w:ilvl w:val="0"/>
+          <w:numId w:val="4"/>
+        </w:numPr>
+        <w:spacing w:after="160" w:line="259" w:lineRule="auto"/>
+      </w:pPr>
+      <w:r>
+        <w:rPr>
+          <w:rFonts w:eastAsiaTheme="minorEastAsia"/>
+        </w:rPr>
+        <w:t>CODE</w:t>
+      </w:r>
+    </w:p>
+    <w:p>
+      <w:pPr>
+        <w:rPr>
+          <w:u w:val="single"/>
+        </w:rPr>
+      </w:pPr>
+      <w:r>
+        <w:rPr>
+          <w:u w:val="single"/>
+          <w:lang w:val="en-US"/>
+        </w:rPr>
+        <w:t xml:space="preserve">Question </w:t>
+      </w:r>
+      <w:r>
+        <w:rPr>
+          <w:u w:val="single"/>
+          <w:lang w:val="en-US"/>
+        </w:rPr>
+        <w:t>2</w:t>
+      </w:r>
+      <w:r>
+        <w:rPr>
+          <w:u w:val="single"/>
+          <w:lang w:val="en-US"/>
+        </w:rPr>
+        <w:t xml:space="preserve">: </w:t>
+      </w:r>
+      <w:r>
+        <w:rPr>
+          <w:u w:val="single"/>
+        </w:rPr>
+        <w:t xml:space="preserve">Solving 8-Puzzle with </w:t>
+      </w:r>
+      <w:r>
+        <w:rPr>
+          <w:rFonts w:hint="cs"/>
+          <w:u w:val="single"/>
+        </w:rPr>
+        <w:t>A</w:t>
+      </w:r>
+      <w:r>
+        <w:rPr>
+          <w:rFonts w:hint="cs"/>
+          <w:u w:val="single"/>
+          <w:rtl/>
+        </w:rPr>
+        <w:t>*</w:t>
+      </w:r>
+      <w:r>
+        <w:rPr>
+          <w:u w:val="single"/>
+        </w:rPr>
+        <w:t xml:space="preserve"> </w:t>
+      </w:r>
+      <w:r>
+        <w:rPr>
+          <w:u w:val="single"/>
+        </w:rPr>
+        <w:t>Algorithm</w:t>
+      </w:r>
+    </w:p>
+    <w:p>
+      <w:pPr>
+        <w:pStyle w:val="ListParagraph"/>
+        <w:numPr>
+          <w:ilvl w:val="0"/>
+          <w:numId w:val="5"/>
+        </w:numPr>
+        <w:spacing w:after="160" w:line="259" w:lineRule="auto"/>
+      </w:pPr>
+      <w:r>
+        <w:t xml:space="preserve">The admissible heuristic we will use for the 8-Puzzle will be </w:t>
+      </w:r>
+    </w:p>
+    <w:p>
+      <w:pPr>
+        <w:pStyle w:val="ListParagraph"/>
+        <w:ind w:left="1440"/>
+        <w:rPr>
+          <w:rFonts w:eastAsiaTheme="minorEastAsia"/>
+        </w:rPr>
+      </w:pPr>
+      <m:oMathPara>
+        <m:oMathParaPr>
+          <m:jc m:val="center"/>
+        </m:oMathParaPr>
+        <m:oMath>
+          <m:r>
+            <w:rPr>
+              <w:rFonts w:ascii="Cambria Math" w:hAnsi="Cambria Math"/>
+            </w:rPr>
+            <m:t>h</m:t>
+          </m:r>
+          <m:d>
+            <m:dPr>
+              <m:begChr m:val="["/>
+              <m:endChr m:val="]"/>
+              <m:ctrlPr>
+                <w:rPr>
+                  <w:rFonts w:ascii="Cambria Math" w:hAnsi="Cambria Math"/>
+                  <w:i/>
+                </w:rPr>
+              </m:ctrlPr>
+            </m:dPr>
+            <m:e>
+              <m:r>
+                <w:rPr>
+                  <w:rFonts w:ascii="Cambria Math" w:hAnsi="Cambria Math"/>
+                </w:rPr>
+                <m:t>v</m:t>
+              </m:r>
+            </m:e>
+          </m:d>
+          <m:r>
+            <w:rPr>
+              <w:rFonts w:ascii="Cambria Math" w:hAnsi="Cambria Math"/>
+            </w:rPr>
+            <m:t>=MD</m:t>
+          </m:r>
+          <m:d>
+            <m:dPr>
+              <m:ctrlPr>
+                <w:rPr>
+                  <w:rFonts w:ascii="Cambria Math" w:hAnsi="Cambria Math"/>
+                  <w:i/>
+                </w:rPr>
+              </m:ctrlPr>
+            </m:dPr>
+            <m:e>
+              <m:sSub>
+                <m:sSubPr>
+                  <m:ctrlPr>
+                    <w:rPr>
+                      <w:rFonts w:ascii="Cambria Math" w:hAnsi="Cambria Math"/>
+                      <w:i/>
+                    </w:rPr>
+                  </m:ctrlPr>
+                </m:sSubPr>
+                <m:e>
+                  <m:r>
+                    <w:rPr>
+                      <w:rFonts w:ascii="Cambria Math" w:hAnsi="Cambria Math"/>
+                    </w:rPr>
+                    <m:t>v</m:t>
+                  </m:r>
+                </m:e>
+                <m:sub>
+                  <m:r>
+                    <w:rPr>
+                      <w:rFonts w:ascii="Cambria Math" w:hAnsi="Cambria Math"/>
+                    </w:rPr>
+                    <m:t>x</m:t>
+                  </m:r>
+                </m:sub>
+              </m:sSub>
+              <m:r>
+                <w:rPr>
+                  <w:rFonts w:ascii="Cambria Math" w:hAnsi="Cambria Math"/>
+                </w:rPr>
+                <m:t>,</m:t>
+              </m:r>
+              <m:sSub>
+                <m:sSubPr>
+                  <m:ctrlPr>
+                    <w:rPr>
+                      <w:rFonts w:ascii="Cambria Math" w:hAnsi="Cambria Math"/>
+                      <w:i/>
+                    </w:rPr>
+                  </m:ctrlPr>
+                </m:sSubPr>
+                <m:e>
+                  <m:r>
+                    <w:rPr>
+                      <w:rFonts w:ascii="Cambria Math" w:hAnsi="Cambria Math"/>
+                    </w:rPr>
+                    <m:t>t</m:t>
+                  </m:r>
+                </m:e>
+                <m:sub>
+                  <m:r>
+                    <w:rPr>
+                      <w:rFonts w:ascii="Cambria Math" w:hAnsi="Cambria Math"/>
+                    </w:rPr>
+                    <m:t>x</m:t>
+                  </m:r>
+                </m:sub>
+              </m:sSub>
+            </m:e>
+          </m:d>
+          <m:r>
+            <w:rPr>
+              <w:rFonts w:ascii="Cambria Math" w:hAnsi="Cambria Math"/>
+            </w:rPr>
+            <m:t>+MD</m:t>
+          </m:r>
+          <m:d>
+            <m:dPr>
+              <m:ctrlPr>
+                <w:rPr>
+                  <w:rFonts w:ascii="Cambria Math" w:hAnsi="Cambria Math"/>
+                  <w:i/>
+                </w:rPr>
+              </m:ctrlPr>
+            </m:dPr>
+            <m:e>
+              <m:sSub>
+                <m:sSubPr>
+                  <m:ctrlPr>
+                    <w:rPr>
+                      <w:rFonts w:ascii="Cambria Math" w:hAnsi="Cambria Math"/>
+                      <w:i/>
+                    </w:rPr>
+                  </m:ctrlPr>
+                </m:sSubPr>
+                <m:e>
+                  <m:r>
+                    <w:rPr>
+                      <w:rFonts w:ascii="Cambria Math" w:hAnsi="Cambria Math"/>
+                    </w:rPr>
+                    <m:t>v</m:t>
+                  </m:r>
+                </m:e>
+                <m:sub>
+                  <m:r>
+                    <w:rPr>
+                      <w:rFonts w:ascii="Cambria Math" w:hAnsi="Cambria Math"/>
+                    </w:rPr>
+                    <m:t>t</m:t>
+                  </m:r>
+                </m:sub>
+              </m:sSub>
+              <m:r>
+                <w:rPr>
+                  <w:rFonts w:ascii="Cambria Math" w:hAnsi="Cambria Math"/>
+                </w:rPr>
+                <m:t>,</m:t>
+              </m:r>
+              <m:sSub>
+                <m:sSubPr>
+                  <m:ctrlPr>
+                    <w:rPr>
+                      <w:rFonts w:ascii="Cambria Math" w:hAnsi="Cambria Math"/>
+                      <w:i/>
+                    </w:rPr>
+                  </m:ctrlPr>
+                </m:sSubPr>
+                <m:e>
+                  <m:r>
+                    <w:rPr>
+                      <w:rFonts w:ascii="Cambria Math" w:hAnsi="Cambria Math"/>
+                    </w:rPr>
+                    <m:t>t</m:t>
+                  </m:r>
+                </m:e>
+                <m:sub>
+                  <m:r>
+                    <w:rPr>
+                      <w:rFonts w:ascii="Cambria Math" w:hAnsi="Cambria Math"/>
+                    </w:rPr>
+                    <m:t>y</m:t>
+                  </m:r>
+                </m:sub>
+              </m:sSub>
+            </m:e>
+          </m:d>
+        </m:oMath>
+      </m:oMathPara>
+    </w:p>
+    <w:p>
+      <w:pPr>
+        <w:ind w:left="720"/>
+      </w:pPr>
+      <w:r>
+        <w:t>when we sum over all tiles x,y current position vs x,y end position. This heuristic is admissible (</w:t>
+      </w:r>
+      <m:oMath>
+        <m:r>
+          <w:rPr>
+            <w:rFonts w:ascii="Cambria Math" w:hAnsi="Cambria Math"/>
+          </w:rPr>
+          <m:t>h</m:t>
+        </m:r>
+        <m:d>
+          <m:dPr>
+            <m:begChr m:val="["/>
+            <m:endChr m:val="]"/>
+            <m:ctrlPr>
+              <w:rPr>
+                <w:rFonts w:ascii="Cambria Math" w:hAnsi="Cambria Math"/>
+                <w:i/>
+              </w:rPr>
+            </m:ctrlPr>
+          </m:dPr>
+          <m:e>
+            <m:r>
+              <w:rPr>
+                <w:rFonts w:ascii="Cambria Math" w:hAnsi="Cambria Math"/>
+              </w:rPr>
+              <m:t>v</m:t>
+            </m:r>
+          </m:e>
+        </m:d>
+        <m:r>
+          <w:rPr>
+            <w:rFonts w:ascii="Cambria Math" w:hAnsi="Cambria Math"/>
+          </w:rPr>
+          <m:t>&lt;d[v,t])</m:t>
+        </m:r>
+      </m:oMath>
+      <w:r>
+        <w:rPr>
+          <w:rFonts w:eastAsiaTheme="minorEastAsia"/>
+        </w:rPr>
+        <w:t xml:space="preserve"> because at each action only one of the digits is moved by a distance of ‘1’ to the </w:t>
+      </w:r>
+      <w:r>
+        <w:t xml:space="preserve">x or y direction. The shortest path possible is If we could move each digit directly to the end position and we would get </w:t>
+      </w:r>
+      <m:oMath>
+        <m:r>
+          <w:rPr>
+            <w:rFonts w:ascii="Cambria Math" w:hAnsi="Cambria Math"/>
+          </w:rPr>
+          <m:t>h</m:t>
+        </m:r>
+        <m:d>
+          <m:dPr>
+            <m:begChr m:val="["/>
+            <m:endChr m:val="]"/>
+            <m:ctrlPr>
+              <w:rPr>
+                <w:rFonts w:ascii="Cambria Math" w:hAnsi="Cambria Math"/>
+                <w:i/>
+              </w:rPr>
+            </m:ctrlPr>
+          </m:dPr>
+          <m:e>
+            <m:r>
+              <w:rPr>
+                <w:rFonts w:ascii="Cambria Math" w:hAnsi="Cambria Math"/>
+              </w:rPr>
+              <m:t>v</m:t>
+            </m:r>
+          </m:e>
+        </m:d>
+        <m:r>
+          <w:rPr>
+            <w:rFonts w:ascii="Cambria Math" w:hAnsi="Cambria Math"/>
+          </w:rPr>
+          <m:t>=d[v,t]</m:t>
+        </m:r>
+      </m:oMath>
+    </w:p>
+    <w:p>
+      <w:pPr>
+        <w:pStyle w:val="ListParagraph"/>
+        <w:numPr>
+          <w:ilvl w:val="0"/>
+          <w:numId w:val="5"/>
+        </w:numPr>
+        <w:spacing w:after="160" w:line="259" w:lineRule="auto"/>
+      </w:pPr>
+      <w:r>
+        <w:t>CODE</w:t>
+      </w:r>
+    </w:p>
+    <w:p>
+      <w:pPr>
+        <w:pStyle w:val="ListParagraph"/>
+        <w:numPr>
+          <w:ilvl w:val="0"/>
+          <w:numId w:val="5"/>
+        </w:numPr>
+        <w:spacing w:after="160" w:line="259" w:lineRule="auto"/>
+      </w:pPr>
+      <w:r>
+        <w:t xml:space="preserve">This heuristic is admissible also and we can know that from the fact that if a tile is not in the correct place than the value of this function will be 1 and the value of the admissible heuristic we used before will be greater of equal to 1 so </w:t>
+      </w:r>
+      <m:oMath>
+        <m:sSub>
+          <m:sSubPr>
+            <m:ctrlPr>
+              <w:rPr>
+                <w:rFonts w:ascii="Cambria Math" w:hAnsi="Cambria Math"/>
+                <w:i/>
+              </w:rPr>
+            </m:ctrlPr>
+          </m:sSubPr>
+          <m:e>
+            <m:r>
+              <w:rPr>
+                <w:rFonts w:ascii="Cambria Math" w:hAnsi="Cambria Math"/>
+              </w:rPr>
+              <m:t>h</m:t>
+            </m:r>
+          </m:e>
+          <m:sub>
+            <m:r>
+              <w:rPr>
+                <w:rFonts w:ascii="Cambria Math" w:hAnsi="Cambria Math"/>
+              </w:rPr>
+              <m:t>NC</m:t>
+            </m:r>
+          </m:sub>
+        </m:sSub>
+        <m:d>
+          <m:dPr>
+            <m:begChr m:val="["/>
+            <m:endChr m:val="]"/>
+            <m:ctrlPr>
+              <w:rPr>
+                <w:rFonts w:ascii="Cambria Math" w:hAnsi="Cambria Math"/>
+                <w:i/>
+              </w:rPr>
+            </m:ctrlPr>
+          </m:dPr>
+          <m:e>
+            <m:r>
+              <w:rPr>
+                <w:rFonts w:ascii="Cambria Math" w:hAnsi="Cambria Math"/>
+              </w:rPr>
+              <m:t>v</m:t>
+            </m:r>
+          </m:e>
+        </m:d>
+        <m:r>
+          <w:rPr>
+            <w:rFonts w:ascii="Cambria Math" w:hAnsi="Cambria Math"/>
+          </w:rPr>
+          <m:t>≤</m:t>
+        </m:r>
+        <m:sSub>
+          <m:sSubPr>
+            <m:ctrlPr>
+              <w:rPr>
+                <w:rFonts w:ascii="Cambria Math" w:hAnsi="Cambria Math"/>
+                <w:i/>
+              </w:rPr>
+            </m:ctrlPr>
+          </m:sSubPr>
+          <m:e>
+            <m:r>
+              <w:rPr>
+                <w:rFonts w:ascii="Cambria Math" w:hAnsi="Cambria Math"/>
+              </w:rPr>
+              <m:t>h</m:t>
+            </m:r>
+          </m:e>
+          <m:sub>
+            <m:r>
+              <w:rPr>
+                <w:rFonts w:ascii="Cambria Math" w:hAnsi="Cambria Math"/>
+              </w:rPr>
+              <m:t>MD</m:t>
+            </m:r>
+          </m:sub>
+        </m:sSub>
+        <m:d>
+          <m:dPr>
+            <m:begChr m:val="["/>
+            <m:endChr m:val="]"/>
+            <m:ctrlPr>
+              <w:rPr>
+                <w:rFonts w:ascii="Cambria Math" w:hAnsi="Cambria Math"/>
+                <w:i/>
+              </w:rPr>
+            </m:ctrlPr>
+          </m:dPr>
+          <m:e>
+            <m:r>
+              <w:rPr>
+                <w:rFonts w:ascii="Cambria Math" w:hAnsi="Cambria Math"/>
+              </w:rPr>
+              <m:t>v</m:t>
+            </m:r>
+          </m:e>
+        </m:d>
+        <m:r>
+          <w:rPr>
+            <w:rFonts w:ascii="Cambria Math" w:hAnsi="Cambria Math"/>
+          </w:rPr>
+          <m:t>≤d[u,t]</m:t>
+        </m:r>
+      </m:oMath>
+    </w:p>
+    <w:p>
+      <w:pPr>
+        <w:pStyle w:val="ListParagraph"/>
+        <w:rPr>
+          <w:lang w:val="en-US"/>
+        </w:rPr>
+      </w:pPr>
+      <w:r>
+        <w:rPr>
+          <w:rFonts w:eastAsiaTheme="minorEastAsia"/>
+        </w:rPr>
+        <w:t xml:space="preserve">With this “num – incorrect” heuristic the algorithm visited 1816 states, compared to 218 with the MD heuristic. The MD visits less states and takes 9 times less time. We think this is because that the MD heuristic is more bounded and closer to the real cost of the states. </w:t>
+      </w:r>
+      <m:oMath>
+        <m:r>
+          <w:rPr>
+            <w:rFonts w:ascii="Cambria Math" w:eastAsiaTheme="minorEastAsia" w:hAnsi="Cambria Math"/>
+          </w:rPr>
+          <m:t>d[u,t]</m:t>
+        </m:r>
+      </m:oMath>
+      <w:r>
+        <w:rPr>
+          <w:rFonts w:eastAsiaTheme="minorEastAsia"/>
+          <w:lang w:val="en-US"/>
+        </w:rPr>
+        <w:t xml:space="preserve">. The </w:t>
+      </w:r>
+      <w:r>
+        <w:rPr>
+          <w:rFonts w:eastAsiaTheme="minorEastAsia"/>
+          <w:lang w:val="en-US"/>
+        </w:rPr>
+        <w:t>NC heuristics doesn’t give a</w:t>
+      </w:r>
+      <w:r>
+        <w:rPr>
+          <w:rFonts w:eastAsiaTheme="minorEastAsia"/>
+          <w:lang w:val="en-US"/>
+        </w:rPr>
+        <w:t xml:space="preserve">ny clue about the direction to take while MD </w:t>
+      </w:r>
+      <w:r>
+        <w:rPr>
+          <w:rFonts w:eastAsiaTheme="minorEastAsia"/>
+          <w:lang w:val="en-US"/>
+        </w:rPr>
+        <w:t xml:space="preserve">heuristics gives </w:t>
+      </w:r>
+      <w:r>
+        <w:rPr>
+          <w:rFonts w:eastAsiaTheme="minorEastAsia"/>
+          <w:lang w:val="en-US"/>
+        </w:rPr>
+        <w:t>better score for a good tile move toward its destination.</w:t>
+      </w:r>
+    </w:p>
+    <w:p>
+      <w:pPr>
+        <w:pStyle w:val="ListParagraph"/>
+        <w:numPr>
+          <w:ilvl w:val="0"/>
+          <w:numId w:val="5"/>
+        </w:numPr>
+        <w:spacing w:after="160" w:line="259" w:lineRule="auto"/>
+      </w:pPr>
+      <w:r>
+        <w:t>The following eight-puzzle instance take 27 moves to solve:</w:t>
+      </w:r>
+    </w:p>
+    <w:p>
+      <w:pPr>
+        <w:jc w:val="center"/>
+        <w:rPr>
+          <w:rFonts w:eastAsiaTheme="minorEastAsia"/>
+        </w:rPr>
+      </w:pPr>
+      <m:oMathPara>
+        <m:oMathParaPr>
+          <m:jc m:val="center"/>
+        </m:oMathParaPr>
+        <m:oMath>
+          <m:m>
+            <m:mPr>
+              <m:mcs>
+                <m:mc>
+                  <m:mcPr>
+                    <m:count m:val="3"/>
+                    <m:mcJc m:val="center"/>
+                  </m:mcPr>
+                </m:mc>
+              </m:mcs>
+              <m:ctrlPr>
+                <w:rPr>
+                  <w:rFonts w:ascii="Cambria Math" w:hAnsi="Cambria Math"/>
+                  <w:i/>
+                </w:rPr>
+              </m:ctrlPr>
+            </m:mPr>
+            <m:mr>
+              <m:e>
+                <m:r>
+                  <w:rPr>
+                    <w:rFonts w:ascii="Cambria Math" w:hAnsi="Cambria Math"/>
+                  </w:rPr>
+                  <m:t>8</m:t>
+                </m:r>
+              </m:e>
+              <m:e>
+                <m:r>
+                  <w:rPr>
+                    <w:rFonts w:ascii="Cambria Math" w:hAnsi="Cambria Math"/>
+                  </w:rPr>
+                  <m:t>6</m:t>
+                </m:r>
+              </m:e>
+              <m:e>
+                <m:r>
+                  <w:rPr>
+                    <w:rFonts w:ascii="Cambria Math" w:hAnsi="Cambria Math"/>
+                  </w:rPr>
+                  <m:t>7</m:t>
+                </m:r>
+              </m:e>
+            </m:mr>
+            <m:mr>
+              <m:e>
+                <m:r>
+                  <w:rPr>
+                    <w:rFonts w:ascii="Cambria Math" w:hAnsi="Cambria Math"/>
+                  </w:rPr>
+                  <m:t>2</m:t>
+                </m:r>
+              </m:e>
+              <m:e>
+                <m:r>
+                  <w:rPr>
+                    <w:rFonts w:ascii="Cambria Math" w:hAnsi="Cambria Math"/>
+                  </w:rPr>
+                  <m:t>5</m:t>
+                </m:r>
+              </m:e>
+              <m:e>
+                <m:r>
+                  <w:rPr>
+                    <w:rFonts w:ascii="Cambria Math" w:hAnsi="Cambria Math"/>
+                  </w:rPr>
+                  <m:t>4</m:t>
+                </m:r>
+              </m:e>
+            </m:mr>
+            <m:mr>
+              <m:e>
+                <m:r>
+                  <w:rPr>
+                    <w:rFonts w:ascii="Cambria Math" w:hAnsi="Cambria Math"/>
+                  </w:rPr>
+                  <m:t>3</m:t>
+                </m:r>
+              </m:e>
+              <m:e>
+                <m:r>
+                  <w:rPr>
+                    <w:rFonts w:ascii="Cambria Math" w:hAnsi="Cambria Math"/>
+                  </w:rPr>
+                  <m:t>-</m:t>
+                </m:r>
+              </m:e>
+              <m:e>
+                <m:r>
+                  <w:rPr>
+                    <w:rFonts w:ascii="Cambria Math" w:hAnsi="Cambria Math"/>
+                  </w:rPr>
+                  <m:t>1</m:t>
+                </m:r>
+              </m:e>
+            </m:mr>
+          </m:m>
+        </m:oMath>
+      </m:oMathPara>
+    </w:p>
+    <w:p>
+      <w:pPr>
+        <w:rPr>
+          <w:rFonts w:eastAsiaTheme="minorEastAsia"/>
+        </w:rPr>
+      </w:pPr>
+      <w:r>
+        <w:rPr>
+          <w:rFonts w:eastAsiaTheme="minorEastAsia"/>
+        </w:rPr>
+        <w:tab/>
+        <w:t>Dijkstra algorithm took: 25.78 seconds to complete and it visited 176184 states</w:t>
+      </w:r>
+      <w:r>
+        <w:rPr>
+          <w:rFonts w:eastAsiaTheme="minorEastAsia"/>
+        </w:rPr>
+        <w:br/>
+      </w:r>
+      <w:r>
+        <w:rPr>
+          <w:rFonts w:eastAsiaTheme="minorEastAsia"/>
+        </w:rPr>
+        <w:tab/>
+        <w:t>A* algorithm took 0.37 seconds and it visited 2194 states</w:t>
+      </w:r>
+    </w:p>
+    <w:p>
+      <w:pPr>
+        <w:pStyle w:val="ListParagraph"/>
+        <w:numPr>
+          <w:ilvl w:val="0"/>
+          <w:numId w:val="5"/>
+        </w:numPr>
+        <w:spacing w:after="160" w:line="259" w:lineRule="auto"/>
+      </w:pPr>
+      <w:r>
+        <w:t>Let’s compare the result on the given puzzle.</w:t>
+      </w:r>
+    </w:p>
+    <w:p>
+      <w:pPr>
+        <w:pStyle w:val="ListParagraph"/>
+        <w:rPr>
+          <w:rFonts w:eastAsiaTheme="minorEastAsia"/>
+        </w:rPr>
+      </w:pPr>
+      <w:r>
+        <w:t xml:space="preserve">For </w:t>
+      </w:r>
+      <m:oMath>
+        <m:r>
+          <w:rPr>
+            <w:rFonts w:ascii="Cambria Math" w:hAnsi="Cambria Math"/>
+          </w:rPr>
+          <m:t>α=1 number of states visited:218 time:0.03 seconds plan length 19</m:t>
+        </m:r>
+      </m:oMath>
+    </w:p>
+    <w:p>
+      <w:pPr>
+        <w:pStyle w:val="ListParagraph"/>
+        <w:rPr>
+          <w:rFonts w:eastAsiaTheme="minorEastAsia"/>
+        </w:rPr>
+      </w:pPr>
+      <w:r>
+        <w:rPr>
+          <w:rFonts w:eastAsiaTheme="minorEastAsia"/>
+        </w:rPr>
+        <w:t xml:space="preserve">For </w:t>
+      </w:r>
+      <m:oMath>
+        <m:r>
+          <w:rPr>
+            <w:rFonts w:ascii="Cambria Math" w:eastAsiaTheme="minorEastAsia" w:hAnsi="Cambria Math"/>
+          </w:rPr>
+          <m:t>α=0 number of states visited:30,242 time:4.83 seconds plan length 19</m:t>
+        </m:r>
+      </m:oMath>
+    </w:p>
+    <w:p>
+      <w:pPr>
+        <w:pStyle w:val="ListParagraph"/>
+        <w:rPr>
+          <w:rFonts w:eastAsiaTheme="minorEastAsia"/>
+        </w:rPr>
+      </w:pPr>
+      <w:r>
+        <w:rPr>
+          <w:rFonts w:eastAsiaTheme="minorEastAsia"/>
+        </w:rPr>
+        <w:t>Same number of visited states but longer time (3.59 seconds)</w:t>
+      </w:r>
+    </w:p>
+    <w:p>
+      <w:pPr>
+        <w:pStyle w:val="ListParagraph"/>
+        <w:rPr>
+          <w:rFonts w:eastAsiaTheme="minorEastAsia"/>
+        </w:rPr>
+      </w:pPr>
+      <w:r>
+        <w:rPr>
+          <w:rFonts w:eastAsiaTheme="minorEastAsia"/>
+        </w:rPr>
+        <w:t xml:space="preserve">For </w:t>
+      </w:r>
+      <m:oMath>
+        <m:r>
+          <w:rPr>
+            <w:rFonts w:ascii="Cambria Math" w:eastAsiaTheme="minorEastAsia" w:hAnsi="Cambria Math"/>
+          </w:rPr>
+          <m:t xml:space="preserve">α=6 same as infinity because number of states doesnt change with bigger α we get </m:t>
+        </m:r>
+        <m:r>
+          <m:rPr>
+            <m:sty m:val="p"/>
+          </m:rPr>
+          <w:rPr>
+            <w:rFonts w:ascii="Cambria Math" w:eastAsiaTheme="minorEastAsia" w:hAnsi="Cambria Math"/>
+          </w:rPr>
+          <w:br/>
+        </m:r>
+      </m:oMath>
+      <m:oMathPara>
+        <m:oMath>
+          <m:r>
+            <w:rPr>
+              <w:rFonts w:ascii="Cambria Math" w:eastAsiaTheme="minorEastAsia" w:hAnsi="Cambria Math"/>
+            </w:rPr>
+            <m:t>number of states visited:53 time:0.0059 plan length 21</m:t>
+          </m:r>
+        </m:oMath>
+      </m:oMathPara>
+    </w:p>
+    <w:p>
+      <w:pPr>
+        <w:pStyle w:val="ListParagraph"/>
+        <w:rPr>
+          <w:rFonts w:eastAsiaTheme="minorEastAsia"/>
+          <w:lang w:val="en-US"/>
+        </w:rPr>
+      </w:pPr>
+      <w:r>
+        <w:rPr>
+          <w:rFonts w:eastAsiaTheme="minorEastAsia"/>
+        </w:rPr>
+        <w:lastRenderedPageBreak/>
+        <w:t>We can see that as we increase alpha the number of visited states and the running time is decreasing but if we make alpha too large the heuristic becomes non-admissible, and we got a non-optimal solution</w:t>
+      </w:r>
+      <w:r>
+        <w:rPr>
+          <w:rFonts w:eastAsiaTheme="minorEastAsia"/>
+          <w:lang w:val="en-US"/>
+        </w:rPr>
+        <w:t>.</w:t>
+      </w:r>
+    </w:p>
+    <w:p>
+      <w:pPr>
+        <w:rPr>
+          <w:lang w:val="en-US"/>
+        </w:rPr>
+      </w:pPr>
+    </w:p>
+    <w:p>
+      <w:pPr>
+        <w:rPr>
+          <w:lang w:val="en-US"/>
+        </w:rPr>
+      </w:pPr>
+      <w:r>
+        <w:rPr>
+          <w:lang w:val="en-US"/>
+        </w:rPr>
+        <w:br w:type="page"/>
+      </w:r>
+    </w:p>
+    <w:p>
+      <w:pPr>
+        <w:rPr>
+          <w:lang w:val="en-US"/>
+        </w:rPr>
+      </w:pPr>
+      <w:r>
+        <w:rPr>
+          <w:u w:val="single"/>
+          <w:lang w:val="en-US"/>
+        </w:rPr>
+        <w:lastRenderedPageBreak/>
+        <w:t xml:space="preserve">Question </w:t>
+      </w:r>
+      <w:r>
+        <w:rPr>
+          <w:u w:val="single"/>
+          <w:lang w:val="en-US"/>
+        </w:rPr>
+        <w:t>3</w:t>
+      </w:r>
+      <w:r>
+        <w:rPr>
+          <w:u w:val="single"/>
+          <w:lang w:val="en-US"/>
+        </w:rPr>
+        <w:t>:</w:t>
+      </w:r>
+      <w:r>
+        <w:rPr>
+          <w:u w:val="single"/>
+          <w:lang w:val="en-US"/>
+        </w:rPr>
+        <w:t xml:space="preserve"> LQR</w:t>
       </w:r>
     </w:p>
     <w:p>
@@ -2746,21 +3716,7 @@
             <w:rFonts w:ascii="Cambria Math" w:eastAsia="Times New Roman" w:hAnsi="Cambria Math" w:cs="Times New Roman"/>
             <w:lang w:val="en-US"/>
           </w:rPr>
-          <m:t>=0.115</m:t>
-        </m:r>
-        <m:r>
-          <w:rPr>
-            <w:rFonts w:ascii="Cambria Math" w:eastAsia="Times New Roman" w:hAnsi="Cambria Math" w:cs="Times New Roman"/>
-            <w:lang w:val="en-US"/>
-          </w:rPr>
-          <m:t>π</m:t>
-        </m:r>
-        <m:r>
-          <w:rPr>
-            <w:rFonts w:ascii="Cambria Math" w:eastAsia="Times New Roman" w:hAnsi="Cambria Math" w:cs="Times New Roman"/>
-            <w:lang w:val="en-US"/>
-          </w:rPr>
-          <m:t xml:space="preserve"> </m:t>
+          <m:t xml:space="preserve">=0.115π </m:t>
         </m:r>
       </m:oMath>
       <w:r>
@@ -2972,10 +3928,10 @@
 <file path=word/numbering.xml><?xml version="1.0" encoding="utf-8"?>
 <w:numbering xmlns:wpc="http://schemas.microsoft.com/office/word/2010/wordprocessingCanvas" xmlns:cx="http://schemas.microsoft.com/office/drawing/2014/chartex" xmlns:cx1="http://schemas.microsoft.com/office/drawing/2015/9/8/chartex" xmlns:cx2="http://schemas.microsoft.com/office/drawing/2015/10/21/chartex" xmlns:cx3="http://schemas.microsoft.com/office/drawing/2016/5/9/chartex" xmlns:cx4="http://schemas.microsoft.com/office/drawing/2016/5/10/chartex" xmlns:cx5="http://schemas.microsoft.com/office/drawing/2016/5/11/chartex" xmlns:cx6="http://schemas.microsoft.com/office/drawing/2016/5/12/chartex" xmlns:cx7="http://schemas.microsoft.com/office/drawing/2016/5/13/chartex" xmlns:cx8="http://schemas.microsoft.com/office/drawing/2016/5/14/chartex" xmlns:mc="http://schemas.openxmlformats.org/markup-compatibility/2006" xmlns:aink="http://schemas.microsoft.com/office/drawing/2016/ink" xmlns:am3d="http://schemas.microsoft.com/office/drawing/2017/model3d" xmlns:o="urn:schemas-microsoft-com:office:office" xmlns:oel="http://schemas.microsoft.com/office/2019/extlst" xmlns:r="http://schemas.openxmlformats.org/officeDocument/2006/relationships" xmlns:m="http://schemas.openxmlformats.org/officeDocument/2006/math" xmlns:v="urn:schemas-microsoft-com:vml" xmlns:wp14="http://schemas.microsoft.com/office/word/2010/wordprocessingDrawing" xmlns:wp="http://schemas.openxmlformats.org/drawingml/2006/wordprocessingDrawing" xmlns:w10="urn:schemas-microsoft-com:office:word" xmlns:w="http://schemas.openxmlformats.org/wordprocessingml/2006/main" xmlns:w14="http://schemas.microsoft.com/office/word/2010/wordml" xmlns:w15="http://schemas.microsoft.com/office/word/2012/wordml" xmlns:w16cex="http://schemas.microsoft.com/office/word/2018/wordml/cex" xmlns:w16cid="http://schemas.microsoft.com/office/word/2016/wordml/cid" xmlns:w16="http://schemas.microsoft.com/office/word/2018/wordml" xmlns:w16sdtdh="http://schemas.microsoft.com/office/word/2020/wordml/sdtdatahash" xmlns:w16se="http://schemas.microsoft.com/office/word/2015/wordml/symex" xmlns:wpg="http://schemas.microsoft.com/office/word/2010/wordprocessingGroup" xmlns:wpi="http://schemas.microsoft.com/office/word/2010/wordprocessingInk" xmlns:wne="http://schemas.microsoft.com/office/word/2006/wordml" xmlns:wps="http://schemas.microsoft.com/office/word/2010/wordprocessingShape" mc:Ignorable="w14 w15 w16se w16cid w16 w16cex w16sdtdh wp14">
   <w:abstractNum w:abstractNumId="0" w15:restartNumberingAfterBreak="0">
-    <w:nsid w:val="31165976"/>
+    <w:nsid w:val="00ED2342"/>
     <w:multiLevelType w:val="hybridMultilevel"/>
-    <w:tmpl w:val="0212C338"/>
-    <w:lvl w:ilvl="0" w:tplc="1E260248">
+    <w:tmpl w:val="D808272C"/>
+    <w:lvl w:ilvl="0" w:tplc="CA7CB002">
       <w:start w:val="1"/>
       <w:numFmt w:val="decimal"/>
       <w:lvlText w:val="%1."/>
@@ -3061,16 +4017,16 @@
     </w:lvl>
   </w:abstractNum>
   <w:abstractNum w:abstractNumId="1" w15:restartNumberingAfterBreak="0">
-    <w:nsid w:val="47B11098"/>
+    <w:nsid w:val="31165976"/>
     <w:multiLevelType w:val="hybridMultilevel"/>
-    <w:tmpl w:val="11F66952"/>
-    <w:lvl w:ilvl="0" w:tplc="1C24FE72">
-      <w:start w:val="3"/>
+    <w:tmpl w:val="0212C338"/>
+    <w:lvl w:ilvl="0" w:tplc="1E260248">
+      <w:start w:val="1"/>
       <w:numFmt w:val="decimal"/>
       <w:lvlText w:val="%1."/>
       <w:lvlJc w:val="left"/>
       <w:pPr>
-        <w:ind w:left="1080" w:hanging="360"/>
+        <w:ind w:left="720" w:hanging="360"/>
       </w:pPr>
       <w:rPr>
         <w:rFonts w:hint="default"/>
@@ -3082,7 +4038,7 @@
       <w:lvlText w:val="%2."/>
       <w:lvlJc w:val="left"/>
       <w:pPr>
-        <w:ind w:left="1800" w:hanging="360"/>
+        <w:ind w:left="1440" w:hanging="360"/>
       </w:pPr>
     </w:lvl>
     <w:lvl w:ilvl="2" w:tplc="0409001B" w:tentative="1">
@@ -3091,7 +4047,7 @@
       <w:lvlText w:val="%3."/>
       <w:lvlJc w:val="right"/>
       <w:pPr>
-        <w:ind w:left="2520" w:hanging="180"/>
+        <w:ind w:left="2160" w:hanging="180"/>
       </w:pPr>
     </w:lvl>
     <w:lvl w:ilvl="3" w:tplc="0409000F" w:tentative="1">
@@ -3100,7 +4056,7 @@
       <w:lvlText w:val="%4."/>
       <w:lvlJc w:val="left"/>
       <w:pPr>
-        <w:ind w:left="3240" w:hanging="360"/>
+        <w:ind w:left="2880" w:hanging="360"/>
       </w:pPr>
     </w:lvl>
     <w:lvl w:ilvl="4" w:tplc="04090019" w:tentative="1">
@@ -3109,7 +4065,7 @@
       <w:lvlText w:val="%5."/>
       <w:lvlJc w:val="left"/>
       <w:pPr>
-        <w:ind w:left="3960" w:hanging="360"/>
+        <w:ind w:left="3600" w:hanging="360"/>
       </w:pPr>
     </w:lvl>
     <w:lvl w:ilvl="5" w:tplc="0409001B" w:tentative="1">
@@ -3118,7 +4074,7 @@
       <w:lvlText w:val="%6."/>
       <w:lvlJc w:val="right"/>
       <w:pPr>
-        <w:ind w:left="4680" w:hanging="180"/>
+        <w:ind w:left="4320" w:hanging="180"/>
       </w:pPr>
     </w:lvl>
     <w:lvl w:ilvl="6" w:tplc="0409000F" w:tentative="1">
@@ -3127,7 +4083,7 @@
       <w:lvlText w:val="%7."/>
       <w:lvlJc w:val="left"/>
       <w:pPr>
-        <w:ind w:left="5400" w:hanging="360"/>
+        <w:ind w:left="5040" w:hanging="360"/>
       </w:pPr>
     </w:lvl>
     <w:lvl w:ilvl="7" w:tplc="04090019" w:tentative="1">
@@ -3136,7 +4092,7 @@
       <w:lvlText w:val="%8."/>
       <w:lvlJc w:val="left"/>
       <w:pPr>
-        <w:ind w:left="6120" w:hanging="360"/>
+        <w:ind w:left="5760" w:hanging="360"/>
       </w:pPr>
     </w:lvl>
     <w:lvl w:ilvl="8" w:tplc="0409001B" w:tentative="1">
@@ -3145,11 +4101,189 @@
       <w:lvlText w:val="%9."/>
       <w:lvlJc w:val="right"/>
       <w:pPr>
-        <w:ind w:left="6840" w:hanging="180"/>
+        <w:ind w:left="6480" w:hanging="180"/>
       </w:pPr>
     </w:lvl>
   </w:abstractNum>
   <w:abstractNum w:abstractNumId="2" w15:restartNumberingAfterBreak="0">
+    <w:nsid w:val="47B11098"/>
+    <w:multiLevelType w:val="hybridMultilevel"/>
+    <w:tmpl w:val="11F66952"/>
+    <w:lvl w:ilvl="0" w:tplc="1C24FE72">
+      <w:start w:val="3"/>
+      <w:numFmt w:val="decimal"/>
+      <w:lvlText w:val="%1."/>
+      <w:lvlJc w:val="left"/>
+      <w:pPr>
+        <w:ind w:left="1080" w:hanging="360"/>
+      </w:pPr>
+      <w:rPr>
+        <w:rFonts w:hint="default"/>
+      </w:rPr>
+    </w:lvl>
+    <w:lvl w:ilvl="1" w:tplc="04090019" w:tentative="1">
+      <w:start w:val="1"/>
+      <w:numFmt w:val="lowerLetter"/>
+      <w:lvlText w:val="%2."/>
+      <w:lvlJc w:val="left"/>
+      <w:pPr>
+        <w:ind w:left="1800" w:hanging="360"/>
+      </w:pPr>
+    </w:lvl>
+    <w:lvl w:ilvl="2" w:tplc="0409001B" w:tentative="1">
+      <w:start w:val="1"/>
+      <w:numFmt w:val="lowerRoman"/>
+      <w:lvlText w:val="%3."/>
+      <w:lvlJc w:val="right"/>
+      <w:pPr>
+        <w:ind w:left="2520" w:hanging="180"/>
+      </w:pPr>
+    </w:lvl>
+    <w:lvl w:ilvl="3" w:tplc="0409000F" w:tentative="1">
+      <w:start w:val="1"/>
+      <w:numFmt w:val="decimal"/>
+      <w:lvlText w:val="%4."/>
+      <w:lvlJc w:val="left"/>
+      <w:pPr>
+        <w:ind w:left="3240" w:hanging="360"/>
+      </w:pPr>
+    </w:lvl>
+    <w:lvl w:ilvl="4" w:tplc="04090019" w:tentative="1">
+      <w:start w:val="1"/>
+      <w:numFmt w:val="lowerLetter"/>
+      <w:lvlText w:val="%5."/>
+      <w:lvlJc w:val="left"/>
+      <w:pPr>
+        <w:ind w:left="3960" w:hanging="360"/>
+      </w:pPr>
+    </w:lvl>
+    <w:lvl w:ilvl="5" w:tplc="0409001B" w:tentative="1">
+      <w:start w:val="1"/>
+      <w:numFmt w:val="lowerRoman"/>
+      <w:lvlText w:val="%6."/>
+      <w:lvlJc w:val="right"/>
+      <w:pPr>
+        <w:ind w:left="4680" w:hanging="180"/>
+      </w:pPr>
+    </w:lvl>
+    <w:lvl w:ilvl="6" w:tplc="0409000F" w:tentative="1">
+      <w:start w:val="1"/>
+      <w:numFmt w:val="decimal"/>
+      <w:lvlText w:val="%7."/>
+      <w:lvlJc w:val="left"/>
+      <w:pPr>
+        <w:ind w:left="5400" w:hanging="360"/>
+      </w:pPr>
+    </w:lvl>
+    <w:lvl w:ilvl="7" w:tplc="04090019" w:tentative="1">
+      <w:start w:val="1"/>
+      <w:numFmt w:val="lowerLetter"/>
+      <w:lvlText w:val="%8."/>
+      <w:lvlJc w:val="left"/>
+      <w:pPr>
+        <w:ind w:left="6120" w:hanging="360"/>
+      </w:pPr>
+    </w:lvl>
+    <w:lvl w:ilvl="8" w:tplc="0409001B" w:tentative="1">
+      <w:start w:val="1"/>
+      <w:numFmt w:val="lowerRoman"/>
+      <w:lvlText w:val="%9."/>
+      <w:lvlJc w:val="right"/>
+      <w:pPr>
+        <w:ind w:left="6840" w:hanging="180"/>
+      </w:pPr>
+    </w:lvl>
+  </w:abstractNum>
+  <w:abstractNum w:abstractNumId="3" w15:restartNumberingAfterBreak="0">
+    <w:nsid w:val="53BD42CC"/>
+    <w:multiLevelType w:val="hybridMultilevel"/>
+    <w:tmpl w:val="AA32D7D0"/>
+    <w:lvl w:ilvl="0" w:tplc="3E38544E">
+      <w:start w:val="1"/>
+      <w:numFmt w:val="decimal"/>
+      <w:lvlText w:val="%1."/>
+      <w:lvlJc w:val="left"/>
+      <w:pPr>
+        <w:ind w:left="720" w:hanging="360"/>
+      </w:pPr>
+      <w:rPr>
+        <w:rFonts w:hint="default"/>
+      </w:rPr>
+    </w:lvl>
+    <w:lvl w:ilvl="1" w:tplc="04090019">
+      <w:start w:val="1"/>
+      <w:numFmt w:val="lowerLetter"/>
+      <w:lvlText w:val="%2."/>
+      <w:lvlJc w:val="left"/>
+      <w:pPr>
+        <w:ind w:left="1440" w:hanging="360"/>
+      </w:pPr>
+    </w:lvl>
+    <w:lvl w:ilvl="2" w:tplc="0409001B" w:tentative="1">
+      <w:start w:val="1"/>
+      <w:numFmt w:val="lowerRoman"/>
+      <w:lvlText w:val="%3."/>
+      <w:lvlJc w:val="right"/>
+      <w:pPr>
+        <w:ind w:left="2160" w:hanging="180"/>
+      </w:pPr>
+    </w:lvl>
+    <w:lvl w:ilvl="3" w:tplc="0409000F" w:tentative="1">
+      <w:start w:val="1"/>
+      <w:numFmt w:val="decimal"/>
+      <w:lvlText w:val="%4."/>
+      <w:lvlJc w:val="left"/>
+      <w:pPr>
+        <w:ind w:left="2880" w:hanging="360"/>
+      </w:pPr>
+    </w:lvl>
+    <w:lvl w:ilvl="4" w:tplc="04090019" w:tentative="1">
+      <w:start w:val="1"/>
+      <w:numFmt w:val="lowerLetter"/>
+      <w:lvlText w:val="%5."/>
+      <w:lvlJc w:val="left"/>
+      <w:pPr>
+        <w:ind w:left="3600" w:hanging="360"/>
+      </w:pPr>
+    </w:lvl>
+    <w:lvl w:ilvl="5" w:tplc="0409001B" w:tentative="1">
+      <w:start w:val="1"/>
+      <w:numFmt w:val="lowerRoman"/>
+      <w:lvlText w:val="%6."/>
+      <w:lvlJc w:val="right"/>
+      <w:pPr>
+        <w:ind w:left="4320" w:hanging="180"/>
+      </w:pPr>
+    </w:lvl>
+    <w:lvl w:ilvl="6" w:tplc="0409000F" w:tentative="1">
+      <w:start w:val="1"/>
+      <w:numFmt w:val="decimal"/>
+      <w:lvlText w:val="%7."/>
+      <w:lvlJc w:val="left"/>
+      <w:pPr>
+        <w:ind w:left="5040" w:hanging="360"/>
+      </w:pPr>
+    </w:lvl>
+    <w:lvl w:ilvl="7" w:tplc="04090019" w:tentative="1">
+      <w:start w:val="1"/>
+      <w:numFmt w:val="lowerLetter"/>
+      <w:lvlText w:val="%8."/>
+      <w:lvlJc w:val="left"/>
+      <w:pPr>
+        <w:ind w:left="5760" w:hanging="360"/>
+      </w:pPr>
+    </w:lvl>
+    <w:lvl w:ilvl="8" w:tplc="0409001B" w:tentative="1">
+      <w:start w:val="1"/>
+      <w:numFmt w:val="lowerRoman"/>
+      <w:lvlText w:val="%9."/>
+      <w:lvlJc w:val="right"/>
+      <w:pPr>
+        <w:ind w:left="6480" w:hanging="180"/>
+      </w:pPr>
+    </w:lvl>
+  </w:abstractNum>
+  <w:abstractNum w:abstractNumId="4" w15:restartNumberingAfterBreak="0">
     <w:nsid w:val="7C354753"/>
     <w:multiLevelType w:val="hybridMultilevel"/>
     <w:tmpl w:val="5BC651C4"/>
@@ -3263,13 +4397,19 @@
     </w:lvl>
   </w:abstractNum>
   <w:num w:numId="1" w16cid:durableId="1933932155">
+    <w:abstractNumId w:val="1"/>
+  </w:num>
+  <w:num w:numId="2" w16cid:durableId="302739877">
+    <w:abstractNumId w:val="4"/>
+  </w:num>
+  <w:num w:numId="3" w16cid:durableId="299072610">
+    <w:abstractNumId w:val="2"/>
+  </w:num>
+  <w:num w:numId="4" w16cid:durableId="767194539">
     <w:abstractNumId w:val="0"/>
   </w:num>
-  <w:num w:numId="2" w16cid:durableId="302739877">
-    <w:abstractNumId w:val="2"/>
-  </w:num>
-  <w:num w:numId="3" w16cid:durableId="299072610">
-    <w:abstractNumId w:val="1"/>
+  <w:num w:numId="5" w16cid:durableId="1812743993">
+    <w:abstractNumId w:val="3"/>
   </w:num>
 </w:numbering>
 </file>

</xml_diff>